<commit_message>
modify readme and hw3.l
</commit_message>
<xml_diff>
--- a/readme.docx
+++ b/readme.docx
@@ -5,9 +5,6 @@
     <w:p>
       <w:pPr>
         <w:pStyle w:val="a3"/>
-        <w:rPr>
-          <w:rFonts w:hint="eastAsia"/>
-        </w:rPr>
       </w:pPr>
       <w:r>
         <w:rPr>
@@ -17,11 +14,6 @@
       </w:r>
     </w:p>
     <w:p>
-      <w:pPr>
-        <w:rPr>
-          <w:rFonts w:hint="eastAsia"/>
-        </w:rPr>
-      </w:pPr>
       <w:r>
         <w:rPr>
           <w:rFonts w:hint="eastAsia"/>
@@ -42,11 +34,6 @@
       </w:r>
     </w:p>
     <w:p>
-      <w:pPr>
-        <w:rPr>
-          <w:rFonts w:hint="eastAsia"/>
-        </w:rPr>
-      </w:pPr>
       <w:r>
         <w:rPr>
           <w:rFonts w:hint="eastAsia"/>
@@ -73,11 +60,6 @@
       </w:r>
     </w:p>
     <w:p>
-      <w:pPr>
-        <w:rPr>
-          <w:rFonts w:hint="eastAsia"/>
-        </w:rPr>
-      </w:pPr>
       <w:r>
         <w:rPr>
           <w:rFonts w:hint="eastAsia"/>
@@ -91,13 +73,7 @@
         <w:t>:F74981183</w:t>
       </w:r>
     </w:p>
-    <w:p>
-      <w:pPr>
-        <w:rPr>
-          <w:rFonts w:hint="eastAsia"/>
-        </w:rPr>
-      </w:pPr>
-    </w:p>
+    <w:p/>
     <w:p>
       <w:pPr>
         <w:pStyle w:val="a5"/>
@@ -106,9 +82,6 @@
           <w:numId w:val="2"/>
         </w:numPr>
         <w:ind w:leftChars="0"/>
-        <w:rPr>
-          <w:rFonts w:hint="eastAsia"/>
-        </w:rPr>
       </w:pPr>
       <w:r>
         <w:rPr>
@@ -121,9 +94,6 @@
       <w:pPr>
         <w:pStyle w:val="a5"/>
         <w:ind w:leftChars="0"/>
-        <w:rPr>
-          <w:rFonts w:hint="eastAsia"/>
-        </w:rPr>
       </w:pPr>
       <w:r>
         <w:rPr>
@@ -136,9 +106,6 @@
       <w:pPr>
         <w:pStyle w:val="a5"/>
         <w:ind w:leftChars="0"/>
-        <w:rPr>
-          <w:rFonts w:hint="eastAsia"/>
-        </w:rPr>
       </w:pPr>
       <w:r>
         <w:rPr>
@@ -151,9 +118,6 @@
       <w:pPr>
         <w:pStyle w:val="a5"/>
         <w:ind w:leftChars="0"/>
-        <w:rPr>
-          <w:rFonts w:hint="eastAsia"/>
-        </w:rPr>
       </w:pPr>
       <w:proofErr w:type="spellStart"/>
       <w:proofErr w:type="gramStart"/>
@@ -170,9 +134,6 @@
       <w:pPr>
         <w:pStyle w:val="a5"/>
         <w:ind w:leftChars="0"/>
-        <w:rPr>
-          <w:rFonts w:hint="eastAsia"/>
-        </w:rPr>
       </w:pPr>
       <w:r>
         <w:t>TM</w:t>
@@ -184,13 +145,7 @@
         <w:t>.exe</w:t>
       </w:r>
     </w:p>
-    <w:p>
-      <w:pPr>
-        <w:rPr>
-          <w:rFonts w:hint="eastAsia"/>
-        </w:rPr>
-      </w:pPr>
-    </w:p>
+    <w:p/>
     <w:p>
       <w:pPr>
         <w:pStyle w:val="a5"/>
@@ -199,9 +154,6 @@
           <w:numId w:val="2"/>
         </w:numPr>
         <w:ind w:leftChars="0"/>
-        <w:rPr>
-          <w:rFonts w:hint="eastAsia"/>
-        </w:rPr>
       </w:pPr>
       <w:r>
         <w:rPr>
@@ -223,9 +175,6 @@
       <w:pPr>
         <w:pStyle w:val="a5"/>
         <w:ind w:leftChars="0"/>
-        <w:rPr>
-          <w:rFonts w:hint="eastAsia"/>
-        </w:rPr>
       </w:pPr>
       <w:proofErr w:type="spellStart"/>
       <w:proofErr w:type="gramStart"/>
@@ -248,9 +197,6 @@
       <w:pPr>
         <w:pStyle w:val="a5"/>
         <w:ind w:leftChars="0"/>
-        <w:rPr>
-          <w:rFonts w:hint="eastAsia"/>
-        </w:rPr>
       </w:pPr>
       <w:r>
         <w:t xml:space="preserve">cc -c </w:t>
@@ -273,9 +219,6 @@
       <w:pPr>
         <w:pStyle w:val="a5"/>
         <w:ind w:leftChars="0"/>
-        <w:rPr>
-          <w:rFonts w:hint="eastAsia"/>
-        </w:rPr>
       </w:pPr>
       <w:r>
         <w:t xml:space="preserve">cc -o output </w:t>
@@ -306,9 +249,6 @@
       <w:pPr>
         <w:pStyle w:val="a5"/>
         <w:ind w:leftChars="0"/>
-        <w:rPr>
-          <w:rFonts w:hint="eastAsia"/>
-        </w:rPr>
       </w:pPr>
       <w:proofErr w:type="gramStart"/>
       <w:r>
@@ -319,13 +259,7 @@
         <w:t>output &lt;test.txt</w:t>
       </w:r>
     </w:p>
-    <w:p>
-      <w:pPr>
-        <w:rPr>
-          <w:rFonts w:hint="eastAsia"/>
-        </w:rPr>
-      </w:pPr>
-    </w:p>
+    <w:p/>
     <w:p>
       <w:pPr>
         <w:pStyle w:val="a5"/>
@@ -334,9 +268,6 @@
           <w:numId w:val="2"/>
         </w:numPr>
         <w:ind w:leftChars="0"/>
-        <w:rPr>
-          <w:rFonts w:hint="eastAsia"/>
-        </w:rPr>
       </w:pPr>
       <w:r>
         <w:rPr>
@@ -353,9 +284,6 @@
           <w:numId w:val="3"/>
         </w:numPr>
         <w:ind w:leftChars="0"/>
-        <w:rPr>
-          <w:rFonts w:hint="eastAsia"/>
-        </w:rPr>
       </w:pPr>
       <w:r>
         <w:rPr>
@@ -372,9 +300,6 @@
           <w:numId w:val="3"/>
         </w:numPr>
         <w:ind w:leftChars="0"/>
-        <w:rPr>
-          <w:rFonts w:hint="eastAsia"/>
-        </w:rPr>
       </w:pPr>
       <w:r>
         <w:rPr>
@@ -391,9 +316,6 @@
           <w:numId w:val="3"/>
         </w:numPr>
         <w:ind w:leftChars="0"/>
-        <w:rPr>
-          <w:rFonts w:hint="eastAsia"/>
-        </w:rPr>
       </w:pPr>
       <w:r>
         <w:rPr>
@@ -410,9 +332,6 @@
           <w:numId w:val="3"/>
         </w:numPr>
         <w:ind w:leftChars="0"/>
-        <w:rPr>
-          <w:rFonts w:hint="eastAsia"/>
-        </w:rPr>
       </w:pPr>
       <w:r>
         <w:rPr>
@@ -429,9 +348,6 @@
           <w:numId w:val="3"/>
         </w:numPr>
         <w:ind w:leftChars="0"/>
-        <w:rPr>
-          <w:rFonts w:hint="eastAsia"/>
-        </w:rPr>
       </w:pPr>
       <w:r>
         <w:rPr>
@@ -448,9 +364,6 @@
           <w:numId w:val="3"/>
         </w:numPr>
         <w:ind w:leftChars="0"/>
-        <w:rPr>
-          <w:rFonts w:hint="eastAsia"/>
-        </w:rPr>
       </w:pPr>
       <w:r>
         <w:rPr>
@@ -467,9 +380,6 @@
           <w:numId w:val="3"/>
         </w:numPr>
         <w:ind w:leftChars="0"/>
-        <w:rPr>
-          <w:rFonts w:hint="eastAsia"/>
-        </w:rPr>
       </w:pPr>
       <w:r>
         <w:rPr>
@@ -492,9 +402,6 @@
           <w:numId w:val="3"/>
         </w:numPr>
         <w:ind w:leftChars="0"/>
-        <w:rPr>
-          <w:rFonts w:hint="eastAsia"/>
-        </w:rPr>
       </w:pPr>
       <w:r>
         <w:rPr>
@@ -517,9 +424,6 @@
           <w:numId w:val="3"/>
         </w:numPr>
         <w:ind w:leftChars="0"/>
-        <w:rPr>
-          <w:rFonts w:hint="eastAsia"/>
-        </w:rPr>
       </w:pPr>
       <w:r>
         <w:t>I</w:t>
@@ -539,9 +443,6 @@
           <w:numId w:val="3"/>
         </w:numPr>
         <w:ind w:leftChars="0"/>
-        <w:rPr>
-          <w:rFonts w:hint="eastAsia"/>
-        </w:rPr>
       </w:pPr>
       <w:r>
         <w:t>W</w:t>
@@ -561,9 +462,6 @@
           <w:numId w:val="3"/>
         </w:numPr>
         <w:ind w:leftChars="0"/>
-        <w:rPr>
-          <w:rFonts w:hint="eastAsia"/>
-        </w:rPr>
       </w:pPr>
       <w:r>
         <w:t>F</w:t>
@@ -583,9 +481,6 @@
           <w:numId w:val="3"/>
         </w:numPr>
         <w:ind w:leftChars="0"/>
-        <w:rPr>
-          <w:rFonts w:hint="eastAsia"/>
-        </w:rPr>
       </w:pPr>
       <w:r>
         <w:rPr>
@@ -602,9 +497,6 @@
           <w:numId w:val="3"/>
         </w:numPr>
         <w:ind w:leftChars="0"/>
-        <w:rPr>
-          <w:rFonts w:hint="eastAsia"/>
-        </w:rPr>
       </w:pPr>
       <w:r>
         <w:rPr>
@@ -616,34 +508,10 @@
         <w:br/>
       </w:r>
     </w:p>
-    <w:p>
-      <w:pPr>
-        <w:rPr>
-          <w:rFonts w:hint="eastAsia"/>
-        </w:rPr>
-      </w:pPr>
-    </w:p>
-    <w:p>
-      <w:pPr>
-        <w:rPr>
-          <w:rFonts w:hint="eastAsia"/>
-        </w:rPr>
-      </w:pPr>
-    </w:p>
-    <w:p>
-      <w:pPr>
-        <w:rPr>
-          <w:rFonts w:hint="eastAsia"/>
-        </w:rPr>
-      </w:pPr>
-    </w:p>
-    <w:p>
-      <w:pPr>
-        <w:rPr>
-          <w:rFonts w:hint="eastAsia"/>
-        </w:rPr>
-      </w:pPr>
-    </w:p>
+    <w:p/>
+    <w:p/>
+    <w:p/>
+    <w:p/>
     <w:p>
       <w:pPr>
         <w:pStyle w:val="a5"/>
@@ -652,6 +520,9 @@
           <w:numId w:val="2"/>
         </w:numPr>
         <w:ind w:leftChars="0"/>
+        <w:rPr>
+          <w:rFonts w:hint="eastAsia"/>
+        </w:rPr>
       </w:pPr>
       <w:r>
         <w:rPr>
@@ -660,8 +531,1200 @@
         <w:lastRenderedPageBreak/>
         <w:t>做法</w:t>
       </w:r>
-      <w:r>
-        <w:br/>
+    </w:p>
+    <w:p>
+      <w:pPr>
+        <w:pStyle w:val="a5"/>
+        <w:numPr>
+          <w:ilvl w:val="1"/>
+          <w:numId w:val="2"/>
+        </w:numPr>
+        <w:ind w:leftChars="0"/>
+        <w:rPr>
+          <w:rFonts w:hint="eastAsia"/>
+        </w:rPr>
+      </w:pPr>
+      <w:r>
+        <w:rPr>
+          <w:rFonts w:hint="eastAsia"/>
+        </w:rPr>
+        <w:t>整體</w:t>
+      </w:r>
+    </w:p>
+    <w:p>
+      <w:pPr>
+        <w:pStyle w:val="a5"/>
+        <w:numPr>
+          <w:ilvl w:val="0"/>
+          <w:numId w:val="4"/>
+        </w:numPr>
+        <w:ind w:leftChars="0"/>
+        <w:rPr>
+          <w:rFonts w:hint="eastAsia"/>
+        </w:rPr>
+      </w:pPr>
+      <w:r>
+        <w:rPr>
+          <w:rFonts w:hint="eastAsia"/>
+        </w:rPr>
+        <w:t>利用</w:t>
+      </w:r>
+      <w:proofErr w:type="spellStart"/>
+      <w:r>
+        <w:rPr>
+          <w:rFonts w:hint="eastAsia"/>
+        </w:rPr>
+        <w:t>lex</w:t>
+      </w:r>
+      <w:proofErr w:type="spellEnd"/>
+      <w:r>
+        <w:rPr>
+          <w:rFonts w:hint="eastAsia"/>
+        </w:rPr>
+        <w:t xml:space="preserve"> &amp; </w:t>
+      </w:r>
+      <w:proofErr w:type="spellStart"/>
+      <w:r>
+        <w:rPr>
+          <w:rFonts w:hint="eastAsia"/>
+        </w:rPr>
+        <w:t>yacc</w:t>
+      </w:r>
+      <w:proofErr w:type="spellEnd"/>
+      <w:r>
+        <w:rPr>
+          <w:rFonts w:hint="eastAsia"/>
+        </w:rPr>
+        <w:t>，分析</w:t>
+      </w:r>
+      <w:r>
+        <w:rPr>
+          <w:rFonts w:hint="eastAsia"/>
+        </w:rPr>
+        <w:t>input</w:t>
+      </w:r>
+      <w:r>
+        <w:rPr>
+          <w:rFonts w:hint="eastAsia"/>
+        </w:rPr>
+        <w:t>檔案</w:t>
+      </w:r>
+    </w:p>
+    <w:p>
+      <w:pPr>
+        <w:pStyle w:val="a5"/>
+        <w:numPr>
+          <w:ilvl w:val="0"/>
+          <w:numId w:val="4"/>
+        </w:numPr>
+        <w:ind w:leftChars="0"/>
+        <w:rPr>
+          <w:rFonts w:hint="eastAsia"/>
+        </w:rPr>
+      </w:pPr>
+      <w:r>
+        <w:rPr>
+          <w:rFonts w:hint="eastAsia"/>
+        </w:rPr>
+        <w:t>在</w:t>
+      </w:r>
+      <w:r>
+        <w:rPr>
+          <w:rFonts w:hint="eastAsia"/>
+        </w:rPr>
+        <w:t>parsing</w:t>
+      </w:r>
+      <w:r>
+        <w:rPr>
+          <w:rFonts w:hint="eastAsia"/>
+        </w:rPr>
+        <w:t>的過程中，若遇到符合的</w:t>
+      </w:r>
+      <w:r>
+        <w:rPr>
+          <w:rFonts w:hint="eastAsia"/>
+        </w:rPr>
+        <w:t>grammar</w:t>
+      </w:r>
+      <w:r>
+        <w:rPr>
+          <w:rFonts w:hint="eastAsia"/>
+        </w:rPr>
+        <w:t>，則在節點中做相對應的動作</w:t>
+      </w:r>
+      <w:r>
+        <w:rPr>
+          <w:rFonts w:hint="eastAsia"/>
+        </w:rPr>
+        <w:t>，並把指令加入到</w:t>
+      </w:r>
+      <w:r>
+        <w:rPr>
+          <w:rFonts w:hint="eastAsia"/>
+        </w:rPr>
+        <w:t>quadruple</w:t>
+      </w:r>
+      <w:r>
+        <w:rPr>
+          <w:rFonts w:hint="eastAsia"/>
+        </w:rPr>
+        <w:t>中</w:t>
+      </w:r>
+    </w:p>
+    <w:p>
+      <w:pPr>
+        <w:pStyle w:val="a5"/>
+        <w:numPr>
+          <w:ilvl w:val="0"/>
+          <w:numId w:val="4"/>
+        </w:numPr>
+        <w:ind w:leftChars="0"/>
+        <w:rPr>
+          <w:rFonts w:hint="eastAsia"/>
+        </w:rPr>
+      </w:pPr>
+      <w:r>
+        <w:rPr>
+          <w:rFonts w:hint="eastAsia"/>
+        </w:rPr>
+        <w:t>parse</w:t>
+      </w:r>
+      <w:r>
+        <w:rPr>
+          <w:rFonts w:hint="eastAsia"/>
+        </w:rPr>
+        <w:t>完整</w:t>
+      </w:r>
+      <w:proofErr w:type="gramStart"/>
+      <w:r>
+        <w:rPr>
+          <w:rFonts w:hint="eastAsia"/>
+        </w:rPr>
+        <w:t>個</w:t>
+      </w:r>
+      <w:proofErr w:type="gramEnd"/>
+      <w:r>
+        <w:rPr>
+          <w:rFonts w:hint="eastAsia"/>
+        </w:rPr>
+        <w:t>檔案之後，顯示</w:t>
+      </w:r>
+      <w:r>
+        <w:rPr>
+          <w:rFonts w:hint="eastAsia"/>
+        </w:rPr>
+        <w:t>quadruple</w:t>
+      </w:r>
+    </w:p>
+    <w:p>
+      <w:pPr>
+        <w:pStyle w:val="a5"/>
+        <w:numPr>
+          <w:ilvl w:val="0"/>
+          <w:numId w:val="4"/>
+        </w:numPr>
+        <w:ind w:leftChars="0"/>
+        <w:rPr>
+          <w:rFonts w:hint="eastAsia"/>
+        </w:rPr>
+      </w:pPr>
+      <w:r>
+        <w:rPr>
+          <w:rFonts w:hint="eastAsia"/>
+        </w:rPr>
+        <w:t>將</w:t>
+      </w:r>
+      <w:r>
+        <w:rPr>
+          <w:rFonts w:hint="eastAsia"/>
+        </w:rPr>
+        <w:t>quadruple</w:t>
+      </w:r>
+      <w:r>
+        <w:rPr>
+          <w:rFonts w:hint="eastAsia"/>
+        </w:rPr>
+        <w:t>轉換成</w:t>
+      </w:r>
+      <w:r>
+        <w:rPr>
+          <w:rFonts w:hint="eastAsia"/>
+        </w:rPr>
+        <w:t>instruction</w:t>
+      </w:r>
+    </w:p>
+    <w:p>
+      <w:pPr>
+        <w:pStyle w:val="a5"/>
+        <w:numPr>
+          <w:ilvl w:val="0"/>
+          <w:numId w:val="4"/>
+        </w:numPr>
+        <w:ind w:leftChars="0"/>
+        <w:rPr>
+          <w:rFonts w:hint="eastAsia"/>
+        </w:rPr>
+      </w:pPr>
+      <w:r>
+        <w:rPr>
+          <w:rFonts w:hint="eastAsia"/>
+        </w:rPr>
+        <w:t>最後將</w:t>
+      </w:r>
+      <w:r>
+        <w:rPr>
+          <w:rFonts w:hint="eastAsia"/>
+        </w:rPr>
+        <w:t>instruction</w:t>
+      </w:r>
+      <w:r>
+        <w:rPr>
+          <w:rFonts w:hint="eastAsia"/>
+        </w:rPr>
+        <w:t>轉換成</w:t>
+      </w:r>
+      <w:r>
+        <w:rPr>
+          <w:rFonts w:hint="eastAsia"/>
+        </w:rPr>
+        <w:t xml:space="preserve">tiny </w:t>
+      </w:r>
+      <w:r>
+        <w:t>machine</w:t>
+      </w:r>
+      <w:r>
+        <w:rPr>
+          <w:rFonts w:hint="eastAsia"/>
+        </w:rPr>
+        <w:t xml:space="preserve"> </w:t>
+      </w:r>
+      <w:r>
+        <w:rPr>
+          <w:rFonts w:hint="eastAsia"/>
+        </w:rPr>
+        <w:t>可以運作的四位元碼</w:t>
+      </w:r>
+    </w:p>
+    <w:p>
+      <w:pPr>
+        <w:pStyle w:val="a5"/>
+        <w:numPr>
+          <w:ilvl w:val="0"/>
+          <w:numId w:val="4"/>
+        </w:numPr>
+        <w:ind w:leftChars="0"/>
+        <w:rPr>
+          <w:rFonts w:hint="eastAsia"/>
+        </w:rPr>
+      </w:pPr>
+      <w:r>
+        <w:rPr>
+          <w:rFonts w:hint="eastAsia"/>
+        </w:rPr>
+        <w:t>輸出四位元碼到</w:t>
+      </w:r>
+      <w:r>
+        <w:rPr>
+          <w:rFonts w:hint="eastAsia"/>
+        </w:rPr>
+        <w:t>obj.tm</w:t>
+      </w:r>
+    </w:p>
+    <w:p>
+      <w:pPr>
+        <w:pStyle w:val="a5"/>
+        <w:numPr>
+          <w:ilvl w:val="0"/>
+          <w:numId w:val="4"/>
+        </w:numPr>
+        <w:ind w:leftChars="0"/>
+        <w:rPr>
+          <w:rFonts w:hint="eastAsia"/>
+        </w:rPr>
+      </w:pPr>
+      <w:r>
+        <w:rPr>
+          <w:rFonts w:hint="eastAsia"/>
+        </w:rPr>
+        <w:t>將</w:t>
+      </w:r>
+      <w:r>
+        <w:rPr>
+          <w:rFonts w:hint="eastAsia"/>
+        </w:rPr>
+        <w:t>obj.tm</w:t>
+      </w:r>
+      <w:proofErr w:type="gramStart"/>
+      <w:r>
+        <w:rPr>
+          <w:rFonts w:hint="eastAsia"/>
+        </w:rPr>
+        <w:t>餵</w:t>
+      </w:r>
+      <w:proofErr w:type="gramEnd"/>
+      <w:r>
+        <w:rPr>
+          <w:rFonts w:hint="eastAsia"/>
+        </w:rPr>
+        <w:t>給</w:t>
+      </w:r>
+      <w:r>
+        <w:rPr>
+          <w:rFonts w:hint="eastAsia"/>
+        </w:rPr>
+        <w:t>tiny machine</w:t>
+      </w:r>
+      <w:r>
+        <w:rPr>
+          <w:rFonts w:hint="eastAsia"/>
+        </w:rPr>
+        <w:t>執行</w:t>
+      </w:r>
+    </w:p>
+    <w:p>
+      <w:pPr>
+        <w:pStyle w:val="a5"/>
+        <w:numPr>
+          <w:ilvl w:val="1"/>
+          <w:numId w:val="2"/>
+        </w:numPr>
+        <w:ind w:leftChars="0"/>
+        <w:rPr>
+          <w:rFonts w:hint="eastAsia"/>
+        </w:rPr>
+      </w:pPr>
+      <w:r>
+        <w:t>加減乘除</w:t>
+      </w:r>
+      <w:r>
+        <w:t>(</w:t>
+      </w:r>
+      <w:r>
+        <w:t>先乘除後加減</w:t>
+      </w:r>
+      <w:r>
+        <w:t>)</w:t>
+      </w:r>
+    </w:p>
+    <w:p>
+      <w:pPr>
+        <w:pStyle w:val="a5"/>
+        <w:numPr>
+          <w:ilvl w:val="2"/>
+          <w:numId w:val="2"/>
+        </w:numPr>
+        <w:ind w:leftChars="0"/>
+        <w:rPr>
+          <w:rFonts w:hint="eastAsia"/>
+        </w:rPr>
+      </w:pPr>
+      <w:r>
+        <w:t>B</w:t>
+      </w:r>
+      <w:r>
+        <w:rPr>
+          <w:rFonts w:hint="eastAsia"/>
+        </w:rPr>
+        <w:t>ottom up parsing</w:t>
+      </w:r>
+      <w:r>
+        <w:rPr>
+          <w:rFonts w:hint="eastAsia"/>
+        </w:rPr>
+        <w:t>當</w:t>
+      </w:r>
+      <w:r>
+        <w:rPr>
+          <w:rFonts w:hint="eastAsia"/>
+        </w:rPr>
+        <w:t>parse</w:t>
+      </w:r>
+      <w:r>
+        <w:rPr>
+          <w:rFonts w:hint="eastAsia"/>
+        </w:rPr>
+        <w:t>到</w:t>
+      </w:r>
+      <w:r>
+        <w:rPr>
+          <w:rFonts w:hint="eastAsia"/>
+        </w:rPr>
+        <w:t>factor</w:t>
+      </w:r>
+      <w:r>
+        <w:rPr>
+          <w:rFonts w:hint="eastAsia"/>
+        </w:rPr>
+        <w:t>時</w:t>
+      </w:r>
+      <w:r>
+        <w:rPr>
+          <w:rFonts w:hint="eastAsia"/>
+        </w:rPr>
+        <w:t>，一直向上回傳至</w:t>
+      </w:r>
+      <w:r>
+        <w:rPr>
+          <w:rFonts w:hint="eastAsia"/>
+        </w:rPr>
+        <w:t>有運算</w:t>
+      </w:r>
+      <w:r>
+        <w:rPr>
+          <w:rFonts w:hint="eastAsia"/>
+        </w:rPr>
+        <w:t>元的</w:t>
+      </w:r>
+      <w:r>
+        <w:rPr>
+          <w:rFonts w:hint="eastAsia"/>
+        </w:rPr>
+        <w:t>grammar</w:t>
+      </w:r>
+    </w:p>
+    <w:p>
+      <w:pPr>
+        <w:pStyle w:val="a5"/>
+        <w:numPr>
+          <w:ilvl w:val="2"/>
+          <w:numId w:val="2"/>
+        </w:numPr>
+        <w:ind w:leftChars="0"/>
+        <w:rPr>
+          <w:rFonts w:hint="eastAsia"/>
+        </w:rPr>
+      </w:pPr>
+      <w:r>
+        <w:t>G</w:t>
+      </w:r>
+      <w:r>
+        <w:rPr>
+          <w:rFonts w:hint="eastAsia"/>
+        </w:rPr>
+        <w:t>rammar</w:t>
+      </w:r>
+      <w:r>
+        <w:rPr>
+          <w:rFonts w:hint="eastAsia"/>
+        </w:rPr>
+        <w:t>會先判斷</w:t>
+      </w:r>
+      <w:r>
+        <w:rPr>
+          <w:rFonts w:hint="eastAsia"/>
+        </w:rPr>
+        <w:t>factor</w:t>
+      </w:r>
+      <w:r>
+        <w:rPr>
+          <w:rFonts w:hint="eastAsia"/>
+        </w:rPr>
+        <w:t>為數字或變數，若為數字則</w:t>
+      </w:r>
+      <w:r>
+        <w:rPr>
+          <w:rFonts w:hint="eastAsia"/>
+        </w:rPr>
+        <w:t>new</w:t>
+      </w:r>
+      <w:r>
+        <w:rPr>
+          <w:rFonts w:hint="eastAsia"/>
+        </w:rPr>
+        <w:t>一個新的變數</w:t>
+      </w:r>
+      <w:r>
+        <w:rPr>
+          <w:rFonts w:hint="eastAsia"/>
+        </w:rPr>
+        <w:t>，將數字存入變數後，</w:t>
+      </w:r>
+      <w:r>
+        <w:rPr>
+          <w:rFonts w:hint="eastAsia"/>
+        </w:rPr>
+        <w:t>再加入指令</w:t>
+      </w:r>
+      <w:r>
+        <w:rPr>
+          <w:rFonts w:hint="eastAsia"/>
+        </w:rPr>
+        <w:t>，若為變數則</w:t>
+      </w:r>
+      <w:r>
+        <w:rPr>
+          <w:rFonts w:hint="eastAsia"/>
+        </w:rPr>
+        <w:t>直接加入指令</w:t>
+      </w:r>
+      <w:r>
+        <w:rPr>
+          <w:rFonts w:hint="eastAsia"/>
+        </w:rPr>
+        <w:t>。</w:t>
+      </w:r>
+    </w:p>
+    <w:p>
+      <w:pPr>
+        <w:pStyle w:val="a5"/>
+        <w:numPr>
+          <w:ilvl w:val="2"/>
+          <w:numId w:val="2"/>
+        </w:numPr>
+        <w:ind w:leftChars="0"/>
+        <w:rPr>
+          <w:rFonts w:hint="eastAsia"/>
+        </w:rPr>
+      </w:pPr>
+      <w:r>
+        <w:rPr>
+          <w:rFonts w:hint="eastAsia"/>
+        </w:rPr>
+        <w:t>將結果存入變數後向上傳，若之後還有運算則可以取用。</w:t>
+      </w:r>
+    </w:p>
+    <w:p>
+      <w:pPr>
+        <w:pStyle w:val="a5"/>
+        <w:numPr>
+          <w:ilvl w:val="2"/>
+          <w:numId w:val="2"/>
+        </w:numPr>
+        <w:ind w:leftChars="0"/>
+        <w:rPr>
+          <w:rFonts w:hint="eastAsia"/>
+        </w:rPr>
+      </w:pPr>
+      <w:r>
+        <w:rPr>
+          <w:rFonts w:hint="eastAsia"/>
+        </w:rPr>
+        <w:t>因為</w:t>
+      </w:r>
+      <w:r>
+        <w:rPr>
+          <w:rFonts w:hint="eastAsia"/>
+        </w:rPr>
+        <w:t>grammar</w:t>
+      </w:r>
+      <w:r>
+        <w:rPr>
+          <w:rFonts w:hint="eastAsia"/>
+        </w:rPr>
+        <w:t>的關係，會先運算乘除再運算加減</w:t>
+      </w:r>
+    </w:p>
+    <w:p>
+      <w:pPr>
+        <w:pStyle w:val="a5"/>
+        <w:numPr>
+          <w:ilvl w:val="1"/>
+          <w:numId w:val="2"/>
+        </w:numPr>
+        <w:ind w:leftChars="0"/>
+        <w:rPr>
+          <w:rFonts w:hint="eastAsia"/>
+        </w:rPr>
+      </w:pPr>
+      <w:r>
+        <w:t>I</w:t>
+      </w:r>
+      <w:r>
+        <w:rPr>
+          <w:rFonts w:hint="eastAsia"/>
+        </w:rPr>
+        <w:t>f</w:t>
+      </w:r>
+    </w:p>
+    <w:p>
+      <w:pPr>
+        <w:pStyle w:val="a5"/>
+        <w:numPr>
+          <w:ilvl w:val="2"/>
+          <w:numId w:val="2"/>
+        </w:numPr>
+        <w:ind w:leftChars="0"/>
+        <w:rPr>
+          <w:rFonts w:hint="eastAsia"/>
+        </w:rPr>
+      </w:pPr>
+      <w:r>
+        <w:rPr>
+          <w:rFonts w:hint="eastAsia"/>
+        </w:rPr>
+        <w:t>先將判斷式加入到</w:t>
+      </w:r>
+      <w:r>
+        <w:rPr>
+          <w:rFonts w:hint="eastAsia"/>
+        </w:rPr>
+        <w:t>quadruple</w:t>
+      </w:r>
+      <w:r>
+        <w:rPr>
+          <w:rFonts w:hint="eastAsia"/>
+        </w:rPr>
+        <w:t>，</w:t>
+      </w:r>
+      <w:r>
+        <w:rPr>
+          <w:rFonts w:hint="eastAsia"/>
+        </w:rPr>
+        <w:t>並啟動紀錄</w:t>
+      </w:r>
+      <w:r>
+        <w:rPr>
+          <w:rFonts w:hint="eastAsia"/>
+        </w:rPr>
+        <w:t>branch</w:t>
+      </w:r>
+    </w:p>
+    <w:p>
+      <w:pPr>
+        <w:pStyle w:val="a5"/>
+        <w:numPr>
+          <w:ilvl w:val="2"/>
+          <w:numId w:val="2"/>
+        </w:numPr>
+        <w:ind w:leftChars="0"/>
+        <w:rPr>
+          <w:rFonts w:hint="eastAsia"/>
+        </w:rPr>
+      </w:pPr>
+      <w:r>
+        <w:rPr>
+          <w:rFonts w:hint="eastAsia"/>
+        </w:rPr>
+        <w:t>當</w:t>
+      </w:r>
+      <w:r>
+        <w:rPr>
+          <w:rFonts w:hint="eastAsia"/>
+        </w:rPr>
+        <w:t>if</w:t>
+      </w:r>
+      <w:r>
+        <w:rPr>
+          <w:rFonts w:hint="eastAsia"/>
+        </w:rPr>
+        <w:t>中間的</w:t>
+      </w:r>
+      <w:r>
+        <w:rPr>
+          <w:rFonts w:hint="eastAsia"/>
+        </w:rPr>
+        <w:t>指令</w:t>
+      </w:r>
+      <w:r>
+        <w:rPr>
+          <w:rFonts w:hint="eastAsia"/>
+        </w:rPr>
+        <w:t>都加入到</w:t>
+      </w:r>
+      <w:r>
+        <w:rPr>
+          <w:rFonts w:hint="eastAsia"/>
+        </w:rPr>
+        <w:t>quadruple</w:t>
+      </w:r>
+      <w:r>
+        <w:rPr>
+          <w:rFonts w:hint="eastAsia"/>
+        </w:rPr>
+        <w:t>後</w:t>
+      </w:r>
+      <w:r>
+        <w:rPr>
+          <w:rFonts w:hint="eastAsia"/>
+        </w:rPr>
+        <w:t>，</w:t>
+      </w:r>
+      <w:r>
+        <w:rPr>
+          <w:rFonts w:hint="eastAsia"/>
+        </w:rPr>
+        <w:t>再回去修改</w:t>
+      </w:r>
+      <w:r>
+        <w:rPr>
+          <w:rFonts w:hint="eastAsia"/>
+        </w:rPr>
+        <w:t>判斷式</w:t>
+      </w:r>
+      <w:r>
+        <w:rPr>
+          <w:rFonts w:hint="eastAsia"/>
+        </w:rPr>
+        <w:t>要跳的指令數</w:t>
+      </w:r>
+    </w:p>
+    <w:p>
+      <w:pPr>
+        <w:pStyle w:val="a5"/>
+        <w:numPr>
+          <w:ilvl w:val="1"/>
+          <w:numId w:val="2"/>
+        </w:numPr>
+        <w:ind w:leftChars="0"/>
+        <w:rPr>
+          <w:rFonts w:hint="eastAsia"/>
+        </w:rPr>
+      </w:pPr>
+      <w:r>
+        <w:t>W</w:t>
+      </w:r>
+      <w:r>
+        <w:rPr>
+          <w:rFonts w:hint="eastAsia"/>
+        </w:rPr>
+        <w:t>hile loop</w:t>
+      </w:r>
+    </w:p>
+    <w:p>
+      <w:pPr>
+        <w:pStyle w:val="a5"/>
+        <w:numPr>
+          <w:ilvl w:val="2"/>
+          <w:numId w:val="2"/>
+        </w:numPr>
+        <w:ind w:leftChars="0"/>
+        <w:rPr>
+          <w:rFonts w:hint="eastAsia"/>
+        </w:rPr>
+      </w:pPr>
+      <w:r>
+        <w:rPr>
+          <w:rFonts w:hint="eastAsia"/>
+        </w:rPr>
+        <w:t>先將判斷式加入到</w:t>
+      </w:r>
+      <w:r>
+        <w:rPr>
+          <w:rFonts w:hint="eastAsia"/>
+        </w:rPr>
+        <w:t>quadruple</w:t>
+      </w:r>
+      <w:r>
+        <w:rPr>
+          <w:rFonts w:hint="eastAsia"/>
+        </w:rPr>
+        <w:t>，並啟動紀錄</w:t>
+      </w:r>
+      <w:r>
+        <w:rPr>
+          <w:rFonts w:hint="eastAsia"/>
+        </w:rPr>
+        <w:t>branch</w:t>
+      </w:r>
+    </w:p>
+    <w:p>
+      <w:pPr>
+        <w:pStyle w:val="a5"/>
+        <w:numPr>
+          <w:ilvl w:val="2"/>
+          <w:numId w:val="2"/>
+        </w:numPr>
+        <w:ind w:leftChars="0"/>
+        <w:rPr>
+          <w:rFonts w:hint="eastAsia"/>
+        </w:rPr>
+      </w:pPr>
+      <w:r>
+        <w:rPr>
+          <w:rFonts w:hint="eastAsia"/>
+        </w:rPr>
+        <w:t>當</w:t>
+      </w:r>
+      <w:r>
+        <w:rPr>
+          <w:rFonts w:hint="eastAsia"/>
+        </w:rPr>
+        <w:t>while</w:t>
+      </w:r>
+      <w:r>
+        <w:rPr>
+          <w:rFonts w:hint="eastAsia"/>
+        </w:rPr>
+        <w:t>中間的指令</w:t>
+      </w:r>
+      <w:r>
+        <w:rPr>
+          <w:rFonts w:hint="eastAsia"/>
+        </w:rPr>
+        <w:t>都加入到</w:t>
+      </w:r>
+      <w:r>
+        <w:rPr>
+          <w:rFonts w:hint="eastAsia"/>
+        </w:rPr>
+        <w:t>quadruple</w:t>
+      </w:r>
+      <w:r>
+        <w:rPr>
+          <w:rFonts w:hint="eastAsia"/>
+        </w:rPr>
+        <w:t>後，先加</w:t>
+      </w:r>
+      <w:proofErr w:type="spellStart"/>
+      <w:r>
+        <w:rPr>
+          <w:rFonts w:hint="eastAsia"/>
+        </w:rPr>
+        <w:t>goto</w:t>
+      </w:r>
+      <w:proofErr w:type="spellEnd"/>
+      <w:r>
+        <w:rPr>
+          <w:rFonts w:hint="eastAsia"/>
+        </w:rPr>
+        <w:t>指令跳回判斷式</w:t>
+      </w:r>
+      <w:r>
+        <w:rPr>
+          <w:rFonts w:hint="eastAsia"/>
+        </w:rPr>
+        <w:t>，再回去修改判斷式要跳的指令數。</w:t>
+      </w:r>
+    </w:p>
+    <w:p>
+      <w:pPr>
+        <w:pStyle w:val="a5"/>
+        <w:numPr>
+          <w:ilvl w:val="1"/>
+          <w:numId w:val="2"/>
+        </w:numPr>
+        <w:ind w:leftChars="0"/>
+        <w:rPr>
+          <w:rFonts w:hint="eastAsia"/>
+        </w:rPr>
+      </w:pPr>
+      <w:r>
+        <w:rPr>
+          <w:rFonts w:hint="eastAsia"/>
+        </w:rPr>
+        <w:t>For loop</w:t>
+      </w:r>
+    </w:p>
+    <w:p>
+      <w:pPr>
+        <w:pStyle w:val="a5"/>
+        <w:numPr>
+          <w:ilvl w:val="2"/>
+          <w:numId w:val="2"/>
+        </w:numPr>
+        <w:ind w:leftChars="0"/>
+        <w:rPr>
+          <w:rFonts w:hint="eastAsia"/>
+        </w:rPr>
+      </w:pPr>
+      <w:r>
+        <w:rPr>
+          <w:rFonts w:hint="eastAsia"/>
+        </w:rPr>
+        <w:t>先將判斷式加入到</w:t>
+      </w:r>
+      <w:r>
+        <w:rPr>
+          <w:rFonts w:hint="eastAsia"/>
+        </w:rPr>
+        <w:t>quadruple</w:t>
+      </w:r>
+      <w:r>
+        <w:rPr>
+          <w:rFonts w:hint="eastAsia"/>
+        </w:rPr>
+        <w:t>，並啟動紀錄</w:t>
+      </w:r>
+      <w:r>
+        <w:rPr>
+          <w:rFonts w:hint="eastAsia"/>
+        </w:rPr>
+        <w:t>branch</w:t>
+      </w:r>
+    </w:p>
+    <w:p>
+      <w:pPr>
+        <w:pStyle w:val="a5"/>
+        <w:numPr>
+          <w:ilvl w:val="2"/>
+          <w:numId w:val="2"/>
+        </w:numPr>
+        <w:ind w:leftChars="0"/>
+        <w:rPr>
+          <w:rFonts w:hint="eastAsia"/>
+        </w:rPr>
+      </w:pPr>
+      <w:r>
+        <w:rPr>
+          <w:rFonts w:hint="eastAsia"/>
+        </w:rPr>
+        <w:t>當</w:t>
+      </w:r>
+      <w:r>
+        <w:rPr>
+          <w:rFonts w:hint="eastAsia"/>
+        </w:rPr>
+        <w:t>while</w:t>
+      </w:r>
+      <w:r>
+        <w:rPr>
+          <w:rFonts w:hint="eastAsia"/>
+        </w:rPr>
+        <w:t>中間的指令都加入到</w:t>
+      </w:r>
+      <w:r>
+        <w:rPr>
+          <w:rFonts w:hint="eastAsia"/>
+        </w:rPr>
+        <w:t>quadruple</w:t>
+      </w:r>
+      <w:r>
+        <w:rPr>
+          <w:rFonts w:hint="eastAsia"/>
+        </w:rPr>
+        <w:t>後，先</w:t>
+      </w:r>
+      <w:r>
+        <w:rPr>
+          <w:rFonts w:hint="eastAsia"/>
+        </w:rPr>
+        <w:t>執行</w:t>
+      </w:r>
+      <w:proofErr w:type="spellStart"/>
+      <w:r>
+        <w:rPr>
+          <w:rFonts w:hint="eastAsia"/>
+        </w:rPr>
+        <w:t>forloop</w:t>
+      </w:r>
+      <w:proofErr w:type="spellEnd"/>
+      <w:r>
+        <w:rPr>
+          <w:rFonts w:hint="eastAsia"/>
+        </w:rPr>
+        <w:t>要對變數執行的動作，再加入</w:t>
+      </w:r>
+      <w:proofErr w:type="spellStart"/>
+      <w:r>
+        <w:rPr>
+          <w:rFonts w:hint="eastAsia"/>
+        </w:rPr>
+        <w:t>goto</w:t>
+      </w:r>
+      <w:proofErr w:type="spellEnd"/>
+      <w:r>
+        <w:rPr>
+          <w:rFonts w:hint="eastAsia"/>
+        </w:rPr>
+        <w:t>指令跳回判斷式，再回去修改判斷式要跳的指令數。</w:t>
+      </w:r>
+    </w:p>
+    <w:p>
+      <w:pPr>
+        <w:pStyle w:val="a5"/>
+        <w:numPr>
+          <w:ilvl w:val="1"/>
+          <w:numId w:val="2"/>
+        </w:numPr>
+        <w:ind w:leftChars="0"/>
+        <w:rPr>
+          <w:rFonts w:hint="eastAsia"/>
+        </w:rPr>
+      </w:pPr>
+      <w:r>
+        <w:rPr>
+          <w:rFonts w:hint="eastAsia"/>
+        </w:rPr>
+        <w:t>一維陣列</w:t>
+      </w:r>
+    </w:p>
+    <w:p>
+      <w:pPr>
+        <w:pStyle w:val="a5"/>
+        <w:numPr>
+          <w:ilvl w:val="2"/>
+          <w:numId w:val="2"/>
+        </w:numPr>
+        <w:ind w:leftChars="0"/>
+        <w:rPr>
+          <w:rFonts w:hint="eastAsia"/>
+        </w:rPr>
+      </w:pPr>
+      <w:r>
+        <w:rPr>
+          <w:rFonts w:hint="eastAsia"/>
+        </w:rPr>
+        <w:t>宣告變數時，若為</w:t>
+      </w:r>
+      <w:r>
+        <w:rPr>
+          <w:rFonts w:hint="eastAsia"/>
+        </w:rPr>
+        <w:t>陣列</w:t>
+      </w:r>
+      <w:r>
+        <w:rPr>
+          <w:rFonts w:hint="eastAsia"/>
+        </w:rPr>
+        <w:t>則會判斷</w:t>
+      </w:r>
+      <w:r>
+        <w:rPr>
+          <w:rFonts w:hint="eastAsia"/>
+        </w:rPr>
+        <w:t>其要宣告的大小</w:t>
+      </w:r>
+      <w:r>
+        <w:rPr>
+          <w:rFonts w:hint="eastAsia"/>
+        </w:rPr>
+        <w:t>，並分配給他</w:t>
+      </w:r>
+    </w:p>
+    <w:p>
+      <w:pPr>
+        <w:pStyle w:val="a5"/>
+        <w:numPr>
+          <w:ilvl w:val="2"/>
+          <w:numId w:val="2"/>
+        </w:numPr>
+        <w:ind w:leftChars="0"/>
+        <w:rPr>
+          <w:rFonts w:hint="eastAsia"/>
+        </w:rPr>
+      </w:pPr>
+      <w:r>
+        <w:rPr>
+          <w:rFonts w:hint="eastAsia"/>
+        </w:rPr>
+        <w:t>若運算中運用到陣列，則程式會先去讀其陣列的起始</w:t>
+      </w:r>
+      <w:r>
+        <w:rPr>
+          <w:rFonts w:hint="eastAsia"/>
+        </w:rPr>
+        <w:t>address</w:t>
+      </w:r>
+      <w:r>
+        <w:rPr>
+          <w:rFonts w:hint="eastAsia"/>
+        </w:rPr>
+        <w:t>，</w:t>
+      </w:r>
+      <w:r>
+        <w:rPr>
+          <w:rFonts w:hint="eastAsia"/>
+        </w:rPr>
+        <w:t>加上</w:t>
+      </w:r>
+      <w:r>
+        <w:rPr>
+          <w:rFonts w:hint="eastAsia"/>
+        </w:rPr>
+        <w:t>offset</w:t>
+      </w:r>
+      <w:r>
+        <w:rPr>
+          <w:rFonts w:hint="eastAsia"/>
+        </w:rPr>
+        <w:t>後即為其真正的記憶體位置。</w:t>
+      </w:r>
+    </w:p>
+    <w:p>
+      <w:pPr>
+        <w:pStyle w:val="a5"/>
+        <w:numPr>
+          <w:ilvl w:val="1"/>
+          <w:numId w:val="2"/>
+        </w:numPr>
+        <w:ind w:leftChars="0"/>
+        <w:rPr>
+          <w:rFonts w:hint="eastAsia"/>
+        </w:rPr>
+      </w:pPr>
+      <w:r>
+        <w:rPr>
+          <w:rFonts w:hint="eastAsia"/>
+        </w:rPr>
+        <w:t>Relational Operation</w:t>
+      </w:r>
+    </w:p>
+    <w:p>
+      <w:pPr>
+        <w:pStyle w:val="a5"/>
+        <w:numPr>
+          <w:ilvl w:val="2"/>
+          <w:numId w:val="2"/>
+        </w:numPr>
+        <w:ind w:leftChars="0"/>
+      </w:pPr>
+      <w:r>
+        <w:rPr>
+          <w:rFonts w:hint="eastAsia"/>
+        </w:rPr>
+        <w:t>已含在上列</w:t>
+      </w:r>
+      <w:r>
+        <w:rPr>
+          <w:rFonts w:hint="eastAsia"/>
+        </w:rPr>
+        <w:t>if</w:t>
+      </w:r>
+      <w:r>
+        <w:rPr>
+          <w:rFonts w:hint="eastAsia"/>
+        </w:rPr>
+        <w:t>、</w:t>
+      </w:r>
+      <w:r>
+        <w:rPr>
+          <w:rFonts w:hint="eastAsia"/>
+        </w:rPr>
+        <w:t>while</w:t>
+      </w:r>
+      <w:r>
+        <w:rPr>
+          <w:rFonts w:hint="eastAsia"/>
+        </w:rPr>
+        <w:t>、</w:t>
+      </w:r>
+      <w:r>
+        <w:rPr>
+          <w:rFonts w:hint="eastAsia"/>
+        </w:rPr>
+        <w:t>for</w:t>
+      </w:r>
+      <w:r>
+        <w:rPr>
+          <w:rFonts w:hint="eastAsia"/>
+        </w:rPr>
+        <w:t>裡面，當遇到相對應的</w:t>
+      </w:r>
+      <w:proofErr w:type="spellStart"/>
+      <w:r>
+        <w:rPr>
+          <w:rFonts w:hint="eastAsia"/>
+        </w:rPr>
+        <w:t>relop</w:t>
+      </w:r>
+      <w:proofErr w:type="spellEnd"/>
+      <w:r>
+        <w:rPr>
+          <w:rFonts w:hint="eastAsia"/>
+        </w:rPr>
+        <w:t>，則會加入相對的指令到</w:t>
+      </w:r>
+      <w:r>
+        <w:rPr>
+          <w:rFonts w:hint="eastAsia"/>
+        </w:rPr>
+        <w:t>quadruple</w:t>
+      </w:r>
+      <w:r>
+        <w:rPr>
+          <w:rFonts w:hint="eastAsia"/>
+        </w:rPr>
+        <w:t>裡面。</w:t>
       </w:r>
       <w:bookmarkStart w:id="0" w:name="_GoBack"/>
       <w:bookmarkEnd w:id="0"/>
@@ -681,7 +1744,7 @@
   <w:abstractNum w:abstractNumId="0">
     <w:nsid w:val="0B92203C"/>
     <w:multiLevelType w:val="hybridMultilevel"/>
-    <w:tmpl w:val="E10ACB8A"/>
+    <w:tmpl w:val="8B68AC24"/>
     <w:lvl w:ilvl="0" w:tplc="0409000F">
       <w:start w:val="1"/>
       <w:numFmt w:val="decimal"/>
@@ -700,16 +1763,16 @@
         <w:ind w:left="960" w:hanging="480"/>
       </w:pPr>
     </w:lvl>
-    <w:lvl w:ilvl="2" w:tplc="0409001B" w:tentative="1">
-      <w:start w:val="1"/>
-      <w:numFmt w:val="lowerRoman"/>
+    <w:lvl w:ilvl="2" w:tplc="04090011">
+      <w:start w:val="1"/>
+      <w:numFmt w:val="upperLetter"/>
       <w:lvlText w:val="%3."/>
-      <w:lvlJc w:val="right"/>
+      <w:lvlJc w:val="left"/>
       <w:pPr>
         <w:ind w:left="1440" w:hanging="480"/>
       </w:pPr>
     </w:lvl>
-    <w:lvl w:ilvl="3" w:tplc="0409000F" w:tentative="1">
+    <w:lvl w:ilvl="3" w:tplc="0409000F">
       <w:start w:val="1"/>
       <w:numFmt w:val="decimal"/>
       <w:lvlText w:val="%4."/>
@@ -851,6 +1914,92 @@
     </w:lvl>
   </w:abstractNum>
   <w:abstractNum w:abstractNumId="2">
+    <w:nsid w:val="249F1113"/>
+    <w:multiLevelType w:val="hybridMultilevel"/>
+    <w:tmpl w:val="6ECE73F4"/>
+    <w:lvl w:ilvl="0" w:tplc="04090011">
+      <w:start w:val="1"/>
+      <w:numFmt w:val="upperLetter"/>
+      <w:lvlText w:val="%1."/>
+      <w:lvlJc w:val="left"/>
+      <w:pPr>
+        <w:ind w:left="1440" w:hanging="480"/>
+      </w:pPr>
+    </w:lvl>
+    <w:lvl w:ilvl="1" w:tplc="04090019" w:tentative="1">
+      <w:start w:val="1"/>
+      <w:numFmt w:val="ideographTraditional"/>
+      <w:lvlText w:val="%2、"/>
+      <w:lvlJc w:val="left"/>
+      <w:pPr>
+        <w:ind w:left="1920" w:hanging="480"/>
+      </w:pPr>
+    </w:lvl>
+    <w:lvl w:ilvl="2" w:tplc="0409001B" w:tentative="1">
+      <w:start w:val="1"/>
+      <w:numFmt w:val="lowerRoman"/>
+      <w:lvlText w:val="%3."/>
+      <w:lvlJc w:val="right"/>
+      <w:pPr>
+        <w:ind w:left="2400" w:hanging="480"/>
+      </w:pPr>
+    </w:lvl>
+    <w:lvl w:ilvl="3" w:tplc="0409000F" w:tentative="1">
+      <w:start w:val="1"/>
+      <w:numFmt w:val="decimal"/>
+      <w:lvlText w:val="%4."/>
+      <w:lvlJc w:val="left"/>
+      <w:pPr>
+        <w:ind w:left="2880" w:hanging="480"/>
+      </w:pPr>
+    </w:lvl>
+    <w:lvl w:ilvl="4" w:tplc="04090019" w:tentative="1">
+      <w:start w:val="1"/>
+      <w:numFmt w:val="ideographTraditional"/>
+      <w:lvlText w:val="%5、"/>
+      <w:lvlJc w:val="left"/>
+      <w:pPr>
+        <w:ind w:left="3360" w:hanging="480"/>
+      </w:pPr>
+    </w:lvl>
+    <w:lvl w:ilvl="5" w:tplc="0409001B" w:tentative="1">
+      <w:start w:val="1"/>
+      <w:numFmt w:val="lowerRoman"/>
+      <w:lvlText w:val="%6."/>
+      <w:lvlJc w:val="right"/>
+      <w:pPr>
+        <w:ind w:left="3840" w:hanging="480"/>
+      </w:pPr>
+    </w:lvl>
+    <w:lvl w:ilvl="6" w:tplc="0409000F" w:tentative="1">
+      <w:start w:val="1"/>
+      <w:numFmt w:val="decimal"/>
+      <w:lvlText w:val="%7."/>
+      <w:lvlJc w:val="left"/>
+      <w:pPr>
+        <w:ind w:left="4320" w:hanging="480"/>
+      </w:pPr>
+    </w:lvl>
+    <w:lvl w:ilvl="7" w:tplc="04090019" w:tentative="1">
+      <w:start w:val="1"/>
+      <w:numFmt w:val="ideographTraditional"/>
+      <w:lvlText w:val="%8、"/>
+      <w:lvlJc w:val="left"/>
+      <w:pPr>
+        <w:ind w:left="4800" w:hanging="480"/>
+      </w:pPr>
+    </w:lvl>
+    <w:lvl w:ilvl="8" w:tplc="0409001B" w:tentative="1">
+      <w:start w:val="1"/>
+      <w:numFmt w:val="lowerRoman"/>
+      <w:lvlText w:val="%9."/>
+      <w:lvlJc w:val="right"/>
+      <w:pPr>
+        <w:ind w:left="5280" w:hanging="480"/>
+      </w:pPr>
+    </w:lvl>
+  </w:abstractNum>
+  <w:abstractNum w:abstractNumId="3">
     <w:nsid w:val="309321C0"/>
     <w:multiLevelType w:val="hybridMultilevel"/>
     <w:tmpl w:val="05062404"/>
@@ -936,14 +2085,106 @@
       </w:pPr>
     </w:lvl>
   </w:abstractNum>
+  <w:abstractNum w:abstractNumId="4">
+    <w:nsid w:val="64502C60"/>
+    <w:multiLevelType w:val="hybridMultilevel"/>
+    <w:tmpl w:val="574A49F2"/>
+    <w:lvl w:ilvl="0" w:tplc="04090019">
+      <w:start w:val="1"/>
+      <w:numFmt w:val="ideographTraditional"/>
+      <w:lvlText w:val="%1、"/>
+      <w:lvlJc w:val="left"/>
+      <w:pPr>
+        <w:ind w:left="960" w:hanging="480"/>
+      </w:pPr>
+    </w:lvl>
+    <w:lvl w:ilvl="1" w:tplc="04090019" w:tentative="1">
+      <w:start w:val="1"/>
+      <w:numFmt w:val="ideographTraditional"/>
+      <w:lvlText w:val="%2、"/>
+      <w:lvlJc w:val="left"/>
+      <w:pPr>
+        <w:ind w:left="1440" w:hanging="480"/>
+      </w:pPr>
+    </w:lvl>
+    <w:lvl w:ilvl="2" w:tplc="0409001B" w:tentative="1">
+      <w:start w:val="1"/>
+      <w:numFmt w:val="lowerRoman"/>
+      <w:lvlText w:val="%3."/>
+      <w:lvlJc w:val="right"/>
+      <w:pPr>
+        <w:ind w:left="1920" w:hanging="480"/>
+      </w:pPr>
+    </w:lvl>
+    <w:lvl w:ilvl="3" w:tplc="0409000F" w:tentative="1">
+      <w:start w:val="1"/>
+      <w:numFmt w:val="decimal"/>
+      <w:lvlText w:val="%4."/>
+      <w:lvlJc w:val="left"/>
+      <w:pPr>
+        <w:ind w:left="2400" w:hanging="480"/>
+      </w:pPr>
+    </w:lvl>
+    <w:lvl w:ilvl="4" w:tplc="04090019" w:tentative="1">
+      <w:start w:val="1"/>
+      <w:numFmt w:val="ideographTraditional"/>
+      <w:lvlText w:val="%5、"/>
+      <w:lvlJc w:val="left"/>
+      <w:pPr>
+        <w:ind w:left="2880" w:hanging="480"/>
+      </w:pPr>
+    </w:lvl>
+    <w:lvl w:ilvl="5" w:tplc="0409001B" w:tentative="1">
+      <w:start w:val="1"/>
+      <w:numFmt w:val="lowerRoman"/>
+      <w:lvlText w:val="%6."/>
+      <w:lvlJc w:val="right"/>
+      <w:pPr>
+        <w:ind w:left="3360" w:hanging="480"/>
+      </w:pPr>
+    </w:lvl>
+    <w:lvl w:ilvl="6" w:tplc="0409000F" w:tentative="1">
+      <w:start w:val="1"/>
+      <w:numFmt w:val="decimal"/>
+      <w:lvlText w:val="%7."/>
+      <w:lvlJc w:val="left"/>
+      <w:pPr>
+        <w:ind w:left="3840" w:hanging="480"/>
+      </w:pPr>
+    </w:lvl>
+    <w:lvl w:ilvl="7" w:tplc="04090019" w:tentative="1">
+      <w:start w:val="1"/>
+      <w:numFmt w:val="ideographTraditional"/>
+      <w:lvlText w:val="%8、"/>
+      <w:lvlJc w:val="left"/>
+      <w:pPr>
+        <w:ind w:left="4320" w:hanging="480"/>
+      </w:pPr>
+    </w:lvl>
+    <w:lvl w:ilvl="8" w:tplc="0409001B" w:tentative="1">
+      <w:start w:val="1"/>
+      <w:numFmt w:val="lowerRoman"/>
+      <w:lvlText w:val="%9."/>
+      <w:lvlJc w:val="right"/>
+      <w:pPr>
+        <w:ind w:left="4800" w:hanging="480"/>
+      </w:pPr>
+    </w:lvl>
+  </w:abstractNum>
   <w:num w:numId="1">
-    <w:abstractNumId w:val="2"/>
+    <w:abstractNumId w:val="3"/>
   </w:num>
   <w:num w:numId="2">
     <w:abstractNumId w:val="0"/>
   </w:num>
   <w:num w:numId="3">
     <w:abstractNumId w:val="1"/>
+  </w:num>
+  <w:num w:numId="4">
+    <w:abstractNumId w:val="2"/>
+  </w:num>
+  <w:num w:numId="5">
+    <w:abstractNumId w:val="4"/>
   </w:num>
 </w:numbering>
 </file>
@@ -1708,7 +2949,7 @@
 </file>
 
 <file path=customXml/itemProps1.xml><?xml version="1.0" encoding="utf-8"?>
-<ds:datastoreItem xmlns:ds="http://schemas.openxmlformats.org/officeDocument/2006/customXml" ds:itemID="{507EFDE8-750F-4B0A-8D87-39BF171038AB}">
+<ds:datastoreItem xmlns:ds="http://schemas.openxmlformats.org/officeDocument/2006/customXml" ds:itemID="{2CBB93B4-CFF5-49EE-81B3-87BDDF6C65DE}">
   <ds:schemaRefs>
     <ds:schemaRef ds:uri="http://schemas.openxmlformats.org/officeDocument/2006/bibliography"/>
   </ds:schemaRefs>

</xml_diff>

<commit_message>
add testfile and modify readme.docx
</commit_message>
<xml_diff>
--- a/readme.docx
+++ b/readme.docx
@@ -72,8 +72,9 @@
         </w:rPr>
         <w:t>:F74981183</w:t>
       </w:r>
-    </w:p>
-    <w:p/>
+      <w:bookmarkStart w:id="0" w:name="_GoBack"/>
+      <w:bookmarkEnd w:id="0"/>
+    </w:p>
     <w:p>
       <w:pPr>
         <w:pStyle w:val="a5"/>
@@ -154,6 +155,9 @@
           <w:numId w:val="2"/>
         </w:numPr>
         <w:ind w:leftChars="0"/>
+        <w:rPr>
+          <w:rFonts w:hint="eastAsia"/>
+        </w:rPr>
       </w:pPr>
       <w:r>
         <w:rPr>
@@ -161,6 +165,30 @@
         </w:rPr>
         <w:t>程式編譯</w:t>
       </w:r>
+    </w:p>
+    <w:p>
+      <w:pPr>
+        <w:pStyle w:val="a5"/>
+        <w:numPr>
+          <w:ilvl w:val="1"/>
+          <w:numId w:val="2"/>
+        </w:numPr>
+        <w:ind w:leftChars="0"/>
+      </w:pPr>
+      <w:r>
+        <w:rPr>
+          <w:rFonts w:hint="eastAsia"/>
+        </w:rPr>
+        <w:t>方法</w:t>
+      </w:r>
+      <w:proofErr w:type="gramStart"/>
+      <w:r>
+        <w:rPr>
+          <w:rFonts w:hint="eastAsia"/>
+        </w:rPr>
+        <w:t>一</w:t>
+      </w:r>
+      <w:proofErr w:type="gramEnd"/>
       <w:r>
         <w:br/>
       </w:r>
@@ -174,7 +202,7 @@
     <w:p>
       <w:pPr>
         <w:pStyle w:val="a5"/>
-        <w:ind w:leftChars="0"/>
+        <w:ind w:leftChars="0" w:firstLine="480"/>
       </w:pPr>
       <w:proofErr w:type="spellStart"/>
       <w:proofErr w:type="gramStart"/>
@@ -196,7 +224,7 @@
     <w:p>
       <w:pPr>
         <w:pStyle w:val="a5"/>
-        <w:ind w:leftChars="0"/>
+        <w:ind w:leftChars="0" w:firstLine="480"/>
       </w:pPr>
       <w:r>
         <w:t xml:space="preserve">cc -c </w:t>
@@ -218,7 +246,7 @@
     <w:p>
       <w:pPr>
         <w:pStyle w:val="a5"/>
-        <w:ind w:leftChars="0"/>
+        <w:ind w:leftChars="0" w:firstLine="480"/>
       </w:pPr>
       <w:r>
         <w:t xml:space="preserve">cc -o output </w:t>
@@ -248,7 +276,10 @@
     <w:p>
       <w:pPr>
         <w:pStyle w:val="a5"/>
-        <w:ind w:leftChars="0"/>
+        <w:ind w:leftChars="0" w:firstLine="480"/>
+        <w:rPr>
+          <w:rFonts w:hint="eastAsia"/>
+        </w:rPr>
       </w:pPr>
       <w:proofErr w:type="gramStart"/>
       <w:r>
@@ -259,7 +290,211 @@
         <w:t>output &lt;test.txt</w:t>
       </w:r>
     </w:p>
-    <w:p/>
+    <w:p>
+      <w:pPr>
+        <w:pStyle w:val="a5"/>
+        <w:numPr>
+          <w:ilvl w:val="1"/>
+          <w:numId w:val="2"/>
+        </w:numPr>
+        <w:ind w:leftChars="0"/>
+      </w:pPr>
+      <w:r>
+        <w:rPr>
+          <w:rFonts w:hint="eastAsia"/>
+        </w:rPr>
+        <w:t>方法二</w:t>
+      </w:r>
+      <w:r>
+        <w:rPr>
+          <w:rFonts w:hint="eastAsia"/>
+        </w:rPr>
+        <w:t>(</w:t>
+      </w:r>
+      <w:r>
+        <w:rPr>
+          <w:rFonts w:hint="eastAsia"/>
+        </w:rPr>
+        <w:t>利用</w:t>
+      </w:r>
+      <w:proofErr w:type="spellStart"/>
+      <w:r>
+        <w:rPr>
+          <w:rFonts w:hint="eastAsia"/>
+        </w:rPr>
+        <w:t>makefile</w:t>
+      </w:r>
+      <w:proofErr w:type="spellEnd"/>
+      <w:r>
+        <w:rPr>
+          <w:rFonts w:hint="eastAsia"/>
+        </w:rPr>
+        <w:t>)</w:t>
+      </w:r>
+    </w:p>
+    <w:p>
+      <w:pPr>
+        <w:ind w:left="960"/>
+        <w:rPr>
+          <w:rFonts w:hint="eastAsia"/>
+        </w:rPr>
+      </w:pPr>
+      <w:r>
+        <w:rPr>
+          <w:rFonts w:hint="eastAsia"/>
+        </w:rPr>
+        <w:t>make    &lt;==</w:t>
+      </w:r>
+      <w:r>
+        <w:rPr>
+          <w:rFonts w:hint="eastAsia"/>
+        </w:rPr>
+        <w:t>產生</w:t>
+      </w:r>
+      <w:r>
+        <w:rPr>
+          <w:rFonts w:hint="eastAsia"/>
+        </w:rPr>
+        <w:t xml:space="preserve">obj.tm </w:t>
+      </w:r>
+      <w:r>
+        <w:rPr>
+          <w:rFonts w:hint="eastAsia"/>
+        </w:rPr>
+        <w:t>並顯示</w:t>
+      </w:r>
+      <w:r>
+        <w:rPr>
+          <w:rFonts w:hint="eastAsia"/>
+        </w:rPr>
+        <w:t>quadruple</w:t>
+      </w:r>
+    </w:p>
+    <w:p>
+      <w:pPr>
+        <w:ind w:left="960"/>
+        <w:rPr>
+          <w:rFonts w:hint="eastAsia"/>
+        </w:rPr>
+      </w:pPr>
+      <w:r>
+        <w:rPr>
+          <w:rFonts w:hint="eastAsia"/>
+        </w:rPr>
+        <w:t xml:space="preserve">make </w:t>
+      </w:r>
+      <w:proofErr w:type="spellStart"/>
+      <w:r>
+        <w:rPr>
+          <w:rFonts w:hint="eastAsia"/>
+        </w:rPr>
+        <w:t>obj</w:t>
+      </w:r>
+      <w:proofErr w:type="spellEnd"/>
+      <w:r>
+        <w:rPr>
+          <w:rFonts w:hint="eastAsia"/>
+        </w:rPr>
+        <w:t xml:space="preserve"> &lt;==</w:t>
+      </w:r>
+      <w:r>
+        <w:rPr>
+          <w:rFonts w:hint="eastAsia"/>
+        </w:rPr>
+        <w:t>將</w:t>
+      </w:r>
+      <w:r>
+        <w:rPr>
+          <w:rFonts w:hint="eastAsia"/>
+        </w:rPr>
+        <w:t>obj.tm</w:t>
+      </w:r>
+      <w:proofErr w:type="gramStart"/>
+      <w:r>
+        <w:rPr>
+          <w:rFonts w:hint="eastAsia"/>
+        </w:rPr>
+        <w:t>餵</w:t>
+      </w:r>
+      <w:proofErr w:type="gramEnd"/>
+      <w:r>
+        <w:rPr>
+          <w:rFonts w:hint="eastAsia"/>
+        </w:rPr>
+        <w:t>給</w:t>
+      </w:r>
+      <w:r>
+        <w:rPr>
+          <w:rFonts w:hint="eastAsia"/>
+        </w:rPr>
+        <w:t>tiny machine</w:t>
+      </w:r>
+    </w:p>
+    <w:p>
+      <w:pPr>
+        <w:ind w:left="960"/>
+      </w:pPr>
+      <w:proofErr w:type="gramStart"/>
+      <w:r>
+        <w:rPr>
+          <w:rFonts w:hint="eastAsia"/>
+        </w:rPr>
+        <w:t>註</w:t>
+      </w:r>
+      <w:proofErr w:type="gramEnd"/>
+      <w:r>
+        <w:rPr>
+          <w:rFonts w:hint="eastAsia"/>
+        </w:rPr>
+        <w:t>:</w:t>
+      </w:r>
+      <w:r>
+        <w:rPr>
+          <w:rFonts w:hint="eastAsia"/>
+        </w:rPr>
+        <w:t>測試</w:t>
+      </w:r>
+      <w:proofErr w:type="gramStart"/>
+      <w:r>
+        <w:rPr>
+          <w:rFonts w:hint="eastAsia"/>
+        </w:rPr>
+        <w:t>檔</w:t>
+      </w:r>
+      <w:proofErr w:type="gramEnd"/>
+      <w:r>
+        <w:rPr>
+          <w:rFonts w:hint="eastAsia"/>
+        </w:rPr>
+        <w:t>檔名</w:t>
+      </w:r>
+      <w:r>
+        <w:rPr>
+          <w:rFonts w:hint="eastAsia"/>
+        </w:rPr>
+        <w:t>需</w:t>
+      </w:r>
+      <w:r>
+        <w:rPr>
+          <w:rFonts w:hint="eastAsia"/>
+        </w:rPr>
+        <w:t>為</w:t>
+      </w:r>
+      <w:r>
+        <w:rPr>
+          <w:rFonts w:hint="eastAsia"/>
+        </w:rPr>
+        <w:t>test.</w:t>
+      </w:r>
+      <w:proofErr w:type="gramStart"/>
+      <w:r>
+        <w:rPr>
+          <w:rFonts w:hint="eastAsia"/>
+        </w:rPr>
+        <w:t>txt</w:t>
+      </w:r>
+      <w:proofErr w:type="gramEnd"/>
+    </w:p>
     <w:p>
       <w:pPr>
         <w:pStyle w:val="a5"/>
@@ -275,6 +510,12 @@
         </w:rPr>
         <w:t>完成功能</w:t>
       </w:r>
+      <w:r>
+        <w:rPr>
+          <w:rFonts w:hint="eastAsia"/>
+        </w:rPr>
+        <w:t>(85%)</w:t>
+      </w:r>
     </w:p>
     <w:p>
       <w:pPr>
@@ -497,6 +738,9 @@
           <w:numId w:val="3"/>
         </w:numPr>
         <w:ind w:leftChars="0"/>
+        <w:rPr>
+          <w:rFonts w:hint="eastAsia"/>
+        </w:rPr>
       </w:pPr>
       <w:r>
         <w:rPr>
@@ -504,14 +748,13 @@
         </w:rPr>
         <w:t>Relational Operation</w:t>
       </w:r>
-      <w:r>
-        <w:br/>
-      </w:r>
-    </w:p>
-    <w:p/>
-    <w:p/>
-    <w:p/>
-    <w:p/>
+    </w:p>
+    <w:p>
+      <w:pPr>
+        <w:pStyle w:val="a5"/>
+        <w:ind w:leftChars="0" w:left="960"/>
+      </w:pPr>
+    </w:p>
     <w:p>
       <w:pPr>
         <w:pStyle w:val="a5"/>
@@ -520,16 +763,30 @@
           <w:numId w:val="2"/>
         </w:numPr>
         <w:ind w:leftChars="0"/>
-        <w:rPr>
-          <w:rFonts w:hint="eastAsia"/>
-        </w:rPr>
-      </w:pPr>
-      <w:r>
-        <w:rPr>
-          <w:rFonts w:hint="eastAsia"/>
-        </w:rPr>
-        <w:lastRenderedPageBreak/>
+      </w:pPr>
+      <w:r>
+        <w:rPr>
+          <w:rFonts w:hint="eastAsia"/>
+        </w:rPr>
         <w:t>做法</w:t>
+      </w:r>
+      <w:r>
+        <w:rPr>
+          <w:rFonts w:hint="eastAsia"/>
+        </w:rPr>
+        <w:t>&amp;</w:t>
+      </w:r>
+      <w:r>
+        <w:rPr>
+          <w:rFonts w:hint="eastAsia"/>
+        </w:rPr>
+        <w:t>程式</w:t>
+      </w:r>
+      <w:r>
+        <w:rPr>
+          <w:rFonts w:hint="eastAsia"/>
+        </w:rPr>
+        <w:t>架構</w:t>
       </w:r>
     </w:p>
     <w:p>
@@ -540,15 +797,13 @@
           <w:numId w:val="2"/>
         </w:numPr>
         <w:ind w:leftChars="0"/>
-        <w:rPr>
-          <w:rFonts w:hint="eastAsia"/>
-        </w:rPr>
-      </w:pPr>
-      <w:r>
-        <w:rPr>
-          <w:rFonts w:hint="eastAsia"/>
-        </w:rPr>
-        <w:t>整體</w:t>
+      </w:pPr>
+      <w:r>
+        <w:rPr>
+          <w:rFonts w:hint="eastAsia"/>
+        </w:rPr>
+        <w:lastRenderedPageBreak/>
+        <w:t>程式架構</w:t>
       </w:r>
     </w:p>
     <w:p>
@@ -559,9 +814,6 @@
           <w:numId w:val="4"/>
         </w:numPr>
         <w:ind w:leftChars="0"/>
-        <w:rPr>
-          <w:rFonts w:hint="eastAsia"/>
-        </w:rPr>
       </w:pPr>
       <w:r>
         <w:rPr>
@@ -618,9 +870,6 @@
           <w:numId w:val="4"/>
         </w:numPr>
         <w:ind w:leftChars="0"/>
-        <w:rPr>
-          <w:rFonts w:hint="eastAsia"/>
-        </w:rPr>
       </w:pPr>
       <w:r>
         <w:rPr>
@@ -679,9 +928,6 @@
           <w:numId w:val="4"/>
         </w:numPr>
         <w:ind w:leftChars="0"/>
-        <w:rPr>
-          <w:rFonts w:hint="eastAsia"/>
-        </w:rPr>
       </w:pPr>
       <w:r>
         <w:rPr>
@@ -724,9 +970,6 @@
           <w:numId w:val="4"/>
         </w:numPr>
         <w:ind w:leftChars="0"/>
-        <w:rPr>
-          <w:rFonts w:hint="eastAsia"/>
-        </w:rPr>
       </w:pPr>
       <w:r>
         <w:rPr>
@@ -761,9 +1004,6 @@
           <w:numId w:val="4"/>
         </w:numPr>
         <w:ind w:leftChars="0"/>
-        <w:rPr>
-          <w:rFonts w:hint="eastAsia"/>
-        </w:rPr>
       </w:pPr>
       <w:r>
         <w:rPr>
@@ -813,9 +1053,6 @@
           <w:numId w:val="4"/>
         </w:numPr>
         <w:ind w:leftChars="0"/>
-        <w:rPr>
-          <w:rFonts w:hint="eastAsia"/>
-        </w:rPr>
       </w:pPr>
       <w:r>
         <w:rPr>
@@ -838,9 +1075,6 @@
           <w:numId w:val="4"/>
         </w:numPr>
         <w:ind w:leftChars="0"/>
-        <w:rPr>
-          <w:rFonts w:hint="eastAsia"/>
-        </w:rPr>
       </w:pPr>
       <w:r>
         <w:rPr>
@@ -889,9 +1123,6 @@
           <w:numId w:val="2"/>
         </w:numPr>
         <w:ind w:leftChars="0"/>
-        <w:rPr>
-          <w:rFonts w:hint="eastAsia"/>
-        </w:rPr>
       </w:pPr>
       <w:r>
         <w:t>加減乘除</w:t>
@@ -914,9 +1145,6 @@
           <w:numId w:val="2"/>
         </w:numPr>
         <w:ind w:leftChars="0"/>
-        <w:rPr>
-          <w:rFonts w:hint="eastAsia"/>
-        </w:rPr>
       </w:pPr>
       <w:r>
         <w:t>B</w:t>
@@ -990,9 +1218,6 @@
           <w:numId w:val="2"/>
         </w:numPr>
         <w:ind w:leftChars="0"/>
-        <w:rPr>
-          <w:rFonts w:hint="eastAsia"/>
-        </w:rPr>
       </w:pPr>
       <w:r>
         <w:t>G</w:t>
@@ -1072,9 +1297,6 @@
           <w:numId w:val="2"/>
         </w:numPr>
         <w:ind w:leftChars="0"/>
-        <w:rPr>
-          <w:rFonts w:hint="eastAsia"/>
-        </w:rPr>
       </w:pPr>
       <w:r>
         <w:rPr>
@@ -1091,9 +1313,6 @@
           <w:numId w:val="2"/>
         </w:numPr>
         <w:ind w:leftChars="0"/>
-        <w:rPr>
-          <w:rFonts w:hint="eastAsia"/>
-        </w:rPr>
       </w:pPr>
       <w:r>
         <w:rPr>
@@ -1122,9 +1341,6 @@
           <w:numId w:val="2"/>
         </w:numPr>
         <w:ind w:leftChars="0"/>
-        <w:rPr>
-          <w:rFonts w:hint="eastAsia"/>
-        </w:rPr>
       </w:pPr>
       <w:r>
         <w:t>I</w:t>
@@ -1144,9 +1360,6 @@
           <w:numId w:val="2"/>
         </w:numPr>
         <w:ind w:leftChars="0"/>
-        <w:rPr>
-          <w:rFonts w:hint="eastAsia"/>
-        </w:rPr>
       </w:pPr>
       <w:r>
         <w:rPr>
@@ -1187,9 +1400,6 @@
           <w:numId w:val="2"/>
         </w:numPr>
         <w:ind w:leftChars="0"/>
-        <w:rPr>
-          <w:rFonts w:hint="eastAsia"/>
-        </w:rPr>
       </w:pPr>
       <w:r>
         <w:rPr>
@@ -1266,9 +1476,6 @@
           <w:numId w:val="2"/>
         </w:numPr>
         <w:ind w:leftChars="0"/>
-        <w:rPr>
-          <w:rFonts w:hint="eastAsia"/>
-        </w:rPr>
       </w:pPr>
       <w:r>
         <w:t>W</w:t>
@@ -1288,9 +1495,6 @@
           <w:numId w:val="2"/>
         </w:numPr>
         <w:ind w:leftChars="0"/>
-        <w:rPr>
-          <w:rFonts w:hint="eastAsia"/>
-        </w:rPr>
       </w:pPr>
       <w:r>
         <w:rPr>
@@ -1325,9 +1529,6 @@
           <w:numId w:val="2"/>
         </w:numPr>
         <w:ind w:leftChars="0"/>
-        <w:rPr>
-          <w:rFonts w:hint="eastAsia"/>
-        </w:rPr>
       </w:pPr>
       <w:r>
         <w:rPr>
@@ -1394,9 +1595,6 @@
           <w:numId w:val="2"/>
         </w:numPr>
         <w:ind w:leftChars="0"/>
-        <w:rPr>
-          <w:rFonts w:hint="eastAsia"/>
-        </w:rPr>
       </w:pPr>
       <w:r>
         <w:rPr>
@@ -1413,9 +1611,6 @@
           <w:numId w:val="2"/>
         </w:numPr>
         <w:ind w:leftChars="0"/>
-        <w:rPr>
-          <w:rFonts w:hint="eastAsia"/>
-        </w:rPr>
       </w:pPr>
       <w:r>
         <w:rPr>
@@ -1450,9 +1645,6 @@
           <w:numId w:val="2"/>
         </w:numPr>
         <w:ind w:leftChars="0"/>
-        <w:rPr>
-          <w:rFonts w:hint="eastAsia"/>
-        </w:rPr>
       </w:pPr>
       <w:r>
         <w:rPr>
@@ -1527,9 +1719,6 @@
           <w:numId w:val="2"/>
         </w:numPr>
         <w:ind w:leftChars="0"/>
-        <w:rPr>
-          <w:rFonts w:hint="eastAsia"/>
-        </w:rPr>
       </w:pPr>
       <w:r>
         <w:rPr>
@@ -1546,9 +1735,6 @@
           <w:numId w:val="2"/>
         </w:numPr>
         <w:ind w:leftChars="0"/>
-        <w:rPr>
-          <w:rFonts w:hint="eastAsia"/>
-        </w:rPr>
       </w:pPr>
       <w:r>
         <w:rPr>
@@ -1589,9 +1775,6 @@
           <w:numId w:val="2"/>
         </w:numPr>
         <w:ind w:leftChars="0"/>
-        <w:rPr>
-          <w:rFonts w:hint="eastAsia"/>
-        </w:rPr>
       </w:pPr>
       <w:r>
         <w:rPr>
@@ -1638,9 +1821,6 @@
           <w:numId w:val="2"/>
         </w:numPr>
         <w:ind w:leftChars="0"/>
-        <w:rPr>
-          <w:rFonts w:hint="eastAsia"/>
-        </w:rPr>
       </w:pPr>
       <w:r>
         <w:rPr>
@@ -1726,8 +1906,6 @@
         </w:rPr>
         <w:t>裡面。</w:t>
       </w:r>
-      <w:bookmarkStart w:id="0" w:name="_GoBack"/>
-      <w:bookmarkEnd w:id="0"/>
     </w:p>
     <w:sectPr>
       <w:pgSz w:w="11906" w:h="16838"/>
@@ -1744,7 +1922,7 @@
   <w:abstractNum w:abstractNumId="0">
     <w:nsid w:val="0B92203C"/>
     <w:multiLevelType w:val="hybridMultilevel"/>
-    <w:tmpl w:val="8B68AC24"/>
+    <w:tmpl w:val="DD52445A"/>
     <w:lvl w:ilvl="0" w:tplc="0409000F">
       <w:start w:val="1"/>
       <w:numFmt w:val="decimal"/>
@@ -2089,6 +2267,178 @@
     <w:nsid w:val="64502C60"/>
     <w:multiLevelType w:val="hybridMultilevel"/>
     <w:tmpl w:val="574A49F2"/>
+    <w:lvl w:ilvl="0" w:tplc="04090019">
+      <w:start w:val="1"/>
+      <w:numFmt w:val="ideographTraditional"/>
+      <w:lvlText w:val="%1、"/>
+      <w:lvlJc w:val="left"/>
+      <w:pPr>
+        <w:ind w:left="960" w:hanging="480"/>
+      </w:pPr>
+    </w:lvl>
+    <w:lvl w:ilvl="1" w:tplc="04090019" w:tentative="1">
+      <w:start w:val="1"/>
+      <w:numFmt w:val="ideographTraditional"/>
+      <w:lvlText w:val="%2、"/>
+      <w:lvlJc w:val="left"/>
+      <w:pPr>
+        <w:ind w:left="1440" w:hanging="480"/>
+      </w:pPr>
+    </w:lvl>
+    <w:lvl w:ilvl="2" w:tplc="0409001B" w:tentative="1">
+      <w:start w:val="1"/>
+      <w:numFmt w:val="lowerRoman"/>
+      <w:lvlText w:val="%3."/>
+      <w:lvlJc w:val="right"/>
+      <w:pPr>
+        <w:ind w:left="1920" w:hanging="480"/>
+      </w:pPr>
+    </w:lvl>
+    <w:lvl w:ilvl="3" w:tplc="0409000F" w:tentative="1">
+      <w:start w:val="1"/>
+      <w:numFmt w:val="decimal"/>
+      <w:lvlText w:val="%4."/>
+      <w:lvlJc w:val="left"/>
+      <w:pPr>
+        <w:ind w:left="2400" w:hanging="480"/>
+      </w:pPr>
+    </w:lvl>
+    <w:lvl w:ilvl="4" w:tplc="04090019" w:tentative="1">
+      <w:start w:val="1"/>
+      <w:numFmt w:val="ideographTraditional"/>
+      <w:lvlText w:val="%5、"/>
+      <w:lvlJc w:val="left"/>
+      <w:pPr>
+        <w:ind w:left="2880" w:hanging="480"/>
+      </w:pPr>
+    </w:lvl>
+    <w:lvl w:ilvl="5" w:tplc="0409001B" w:tentative="1">
+      <w:start w:val="1"/>
+      <w:numFmt w:val="lowerRoman"/>
+      <w:lvlText w:val="%6."/>
+      <w:lvlJc w:val="right"/>
+      <w:pPr>
+        <w:ind w:left="3360" w:hanging="480"/>
+      </w:pPr>
+    </w:lvl>
+    <w:lvl w:ilvl="6" w:tplc="0409000F" w:tentative="1">
+      <w:start w:val="1"/>
+      <w:numFmt w:val="decimal"/>
+      <w:lvlText w:val="%7."/>
+      <w:lvlJc w:val="left"/>
+      <w:pPr>
+        <w:ind w:left="3840" w:hanging="480"/>
+      </w:pPr>
+    </w:lvl>
+    <w:lvl w:ilvl="7" w:tplc="04090019" w:tentative="1">
+      <w:start w:val="1"/>
+      <w:numFmt w:val="ideographTraditional"/>
+      <w:lvlText w:val="%8、"/>
+      <w:lvlJc w:val="left"/>
+      <w:pPr>
+        <w:ind w:left="4320" w:hanging="480"/>
+      </w:pPr>
+    </w:lvl>
+    <w:lvl w:ilvl="8" w:tplc="0409001B" w:tentative="1">
+      <w:start w:val="1"/>
+      <w:numFmt w:val="lowerRoman"/>
+      <w:lvlText w:val="%9."/>
+      <w:lvlJc w:val="right"/>
+      <w:pPr>
+        <w:ind w:left="4800" w:hanging="480"/>
+      </w:pPr>
+    </w:lvl>
+  </w:abstractNum>
+  <w:abstractNum w:abstractNumId="5">
+    <w:nsid w:val="6D21500B"/>
+    <w:multiLevelType w:val="hybridMultilevel"/>
+    <w:tmpl w:val="FF0E79E4"/>
+    <w:lvl w:ilvl="0" w:tplc="04090011">
+      <w:start w:val="1"/>
+      <w:numFmt w:val="upperLetter"/>
+      <w:lvlText w:val="%1."/>
+      <w:lvlJc w:val="left"/>
+      <w:pPr>
+        <w:ind w:left="960" w:hanging="480"/>
+      </w:pPr>
+    </w:lvl>
+    <w:lvl w:ilvl="1" w:tplc="04090019" w:tentative="1">
+      <w:start w:val="1"/>
+      <w:numFmt w:val="ideographTraditional"/>
+      <w:lvlText w:val="%2、"/>
+      <w:lvlJc w:val="left"/>
+      <w:pPr>
+        <w:ind w:left="1440" w:hanging="480"/>
+      </w:pPr>
+    </w:lvl>
+    <w:lvl w:ilvl="2" w:tplc="0409001B" w:tentative="1">
+      <w:start w:val="1"/>
+      <w:numFmt w:val="lowerRoman"/>
+      <w:lvlText w:val="%3."/>
+      <w:lvlJc w:val="right"/>
+      <w:pPr>
+        <w:ind w:left="1920" w:hanging="480"/>
+      </w:pPr>
+    </w:lvl>
+    <w:lvl w:ilvl="3" w:tplc="0409000F" w:tentative="1">
+      <w:start w:val="1"/>
+      <w:numFmt w:val="decimal"/>
+      <w:lvlText w:val="%4."/>
+      <w:lvlJc w:val="left"/>
+      <w:pPr>
+        <w:ind w:left="2400" w:hanging="480"/>
+      </w:pPr>
+    </w:lvl>
+    <w:lvl w:ilvl="4" w:tplc="04090019" w:tentative="1">
+      <w:start w:val="1"/>
+      <w:numFmt w:val="ideographTraditional"/>
+      <w:lvlText w:val="%5、"/>
+      <w:lvlJc w:val="left"/>
+      <w:pPr>
+        <w:ind w:left="2880" w:hanging="480"/>
+      </w:pPr>
+    </w:lvl>
+    <w:lvl w:ilvl="5" w:tplc="0409001B" w:tentative="1">
+      <w:start w:val="1"/>
+      <w:numFmt w:val="lowerRoman"/>
+      <w:lvlText w:val="%6."/>
+      <w:lvlJc w:val="right"/>
+      <w:pPr>
+        <w:ind w:left="3360" w:hanging="480"/>
+      </w:pPr>
+    </w:lvl>
+    <w:lvl w:ilvl="6" w:tplc="0409000F" w:tentative="1">
+      <w:start w:val="1"/>
+      <w:numFmt w:val="decimal"/>
+      <w:lvlText w:val="%7."/>
+      <w:lvlJc w:val="left"/>
+      <w:pPr>
+        <w:ind w:left="3840" w:hanging="480"/>
+      </w:pPr>
+    </w:lvl>
+    <w:lvl w:ilvl="7" w:tplc="04090019" w:tentative="1">
+      <w:start w:val="1"/>
+      <w:numFmt w:val="ideographTraditional"/>
+      <w:lvlText w:val="%8、"/>
+      <w:lvlJc w:val="left"/>
+      <w:pPr>
+        <w:ind w:left="4320" w:hanging="480"/>
+      </w:pPr>
+    </w:lvl>
+    <w:lvl w:ilvl="8" w:tplc="0409001B" w:tentative="1">
+      <w:start w:val="1"/>
+      <w:numFmt w:val="lowerRoman"/>
+      <w:lvlText w:val="%9."/>
+      <w:lvlJc w:val="right"/>
+      <w:pPr>
+        <w:ind w:left="4800" w:hanging="480"/>
+      </w:pPr>
+    </w:lvl>
+  </w:abstractNum>
+  <w:abstractNum w:abstractNumId="6">
+    <w:nsid w:val="6D785F17"/>
+    <w:multiLevelType w:val="hybridMultilevel"/>
+    <w:tmpl w:val="A40A9DDE"/>
     <w:lvl w:ilvl="0" w:tplc="04090019">
       <w:start w:val="1"/>
       <w:numFmt w:val="ideographTraditional"/>
@@ -2185,6 +2535,12 @@
   </w:num>
   <w:num w:numId="5">
     <w:abstractNumId w:val="4"/>
+  </w:num>
+  <w:num w:numId="6">
+    <w:abstractNumId w:val="5"/>
+  </w:num>
+  <w:num w:numId="7">
+    <w:abstractNumId w:val="6"/>
   </w:num>
 </w:numbering>
 </file>
@@ -2949,7 +3305,7 @@
 </file>
 
 <file path=customXml/itemProps1.xml><?xml version="1.0" encoding="utf-8"?>
-<ds:datastoreItem xmlns:ds="http://schemas.openxmlformats.org/officeDocument/2006/customXml" ds:itemID="{2CBB93B4-CFF5-49EE-81B3-87BDDF6C65DE}">
+<ds:datastoreItem xmlns:ds="http://schemas.openxmlformats.org/officeDocument/2006/customXml" ds:itemID="{0C0A420C-10B3-4837-8106-7518F2314FF1}">
   <ds:schemaRefs>
     <ds:schemaRef ds:uri="http://schemas.openxmlformats.org/officeDocument/2006/bibliography"/>
   </ds:schemaRefs>

</xml_diff>